<commit_message>
New main page design
</commit_message>
<xml_diff>
--- a/document.docx
+++ b/document.docx
@@ -8,16 +8,6 @@
       </w:pPr>
       <w:r>
         <w:t>Document №</w:t>
-      </w:r>
-    </w:p>
-    <w:p>
-      <w:r>
-        <w:t>ew - 12</w:t>
-      </w:r>
-    </w:p>
-    <w:p>
-      <w:r>
-        <w:t>rffe - 23</w:t>
       </w:r>
     </w:p>
     <w:sectPr>

</xml_diff>